<commit_message>
Ispravljeni defekti koje je nasao PAKT. Pdfovi kasnije.Ne znam treba li da imamo u istom folderu i staru verziju, ali svakako su na commitu b438a6c
</commit_message>
<xml_diff>
--- a/faza2/SSU/Dusan/SSU_davanje_ideja.docx
+++ b/faza2/SSU/Dusan/SSU_davanje_ideja.docx
@@ -223,7 +223,15 @@
           <w:b/>
           <w:sz w:val="28"/>
         </w:rPr>
-        <w:t>Verzija 1.0</w:t>
+        <w:t>Verzija 1.</w:t>
+      </w:r>
+      <w:r>
+        <w:rPr>
+          <w:rFonts w:ascii="Arial"/>
+          <w:b/>
+          <w:sz w:val="28"/>
+        </w:rPr>
+        <w:t>1</w:t>
       </w:r>
     </w:p>
     <w:p>
@@ -491,6 +499,12 @@
                 <w:sz w:val="24"/>
               </w:rPr>
             </w:pPr>
+            <w:r>
+              <w:rPr>
+                <w:sz w:val="24"/>
+              </w:rPr>
+              <w:t xml:space="preserve">  29.3.2020</w:t>
+            </w:r>
           </w:p>
         </w:tc>
         <w:tc>
@@ -504,6 +518,12 @@
                 <w:sz w:val="24"/>
               </w:rPr>
             </w:pPr>
+            <w:r>
+              <w:rPr>
+                <w:sz w:val="24"/>
+              </w:rPr>
+              <w:t xml:space="preserve">  1.1</w:t>
+            </w:r>
           </w:p>
         </w:tc>
         <w:tc>
@@ -517,6 +537,12 @@
                 <w:sz w:val="24"/>
               </w:rPr>
             </w:pPr>
+            <w:r>
+              <w:rPr>
+                <w:sz w:val="24"/>
+              </w:rPr>
+              <w:t xml:space="preserve">  ispravke nakon FR</w:t>
+            </w:r>
           </w:p>
         </w:tc>
         <w:tc>
@@ -530,6 +556,12 @@
                 <w:sz w:val="24"/>
               </w:rPr>
             </w:pPr>
+            <w:r>
+              <w:rPr>
+                <w:sz w:val="24"/>
+              </w:rPr>
+              <w:t xml:space="preserve">  Dušan Vojinović</w:t>
+            </w:r>
           </w:p>
         </w:tc>
       </w:tr>
@@ -1539,13 +1571,6 @@
                 <w:sz w:val="20"/>
               </w:rPr>
             </w:pPr>
-            <w:r>
-              <w:rPr>
-                <w:w w:val="99"/>
-                <w:sz w:val="20"/>
-              </w:rPr>
-              <w:t>1</w:t>
-            </w:r>
           </w:p>
         </w:tc>
         <w:tc>
@@ -1595,13 +1620,6 @@
                 <w:sz w:val="20"/>
               </w:rPr>
             </w:pPr>
-            <w:r>
-              <w:rPr>
-                <w:w w:val="99"/>
-                <w:sz w:val="20"/>
-              </w:rPr>
-              <w:t>2</w:t>
-            </w:r>
           </w:p>
         </w:tc>
         <w:tc>
@@ -1920,6 +1938,15 @@
           <w:sz w:val="20"/>
           <w:u w:val="single"/>
         </w:rPr>
+        <w:t xml:space="preserve">2.2.1 </w:t>
+      </w:r>
+      <w:r>
+        <w:rPr>
+          <w:rFonts w:ascii="Arial" w:hAnsi="Arial"/>
+          <w:i/>
+          <w:sz w:val="20"/>
+          <w:u w:val="single"/>
+        </w:rPr>
         <w:t xml:space="preserve">Korisnik uspešno </w:t>
       </w:r>
       <w:r>
@@ -2093,7 +2120,43 @@
         <w:rPr>
           <w:sz w:val="20"/>
         </w:rPr>
-        <w:t xml:space="preserve"> (koraci 5,6,7 mogu da se izvrse u bilo kojem redosledu). </w:t>
+        <w:t xml:space="preserve"> (koraci </w:t>
+      </w:r>
+      <w:r>
+        <w:rPr>
+          <w:sz w:val="20"/>
+        </w:rPr>
+        <w:t>3</w:t>
+      </w:r>
+      <w:r>
+        <w:rPr>
+          <w:sz w:val="20"/>
+        </w:rPr>
+        <w:t>,</w:t>
+      </w:r>
+      <w:r>
+        <w:rPr>
+          <w:sz w:val="20"/>
+        </w:rPr>
+        <w:t>4</w:t>
+      </w:r>
+      <w:r>
+        <w:rPr>
+          <w:sz w:val="20"/>
+        </w:rPr>
+        <w:t>,</w:t>
+      </w:r>
+      <w:r>
+        <w:rPr>
+          <w:sz w:val="20"/>
+        </w:rPr>
+        <w:t>5</w:t>
+      </w:r>
+      <w:r>
+        <w:rPr>
+          <w:sz w:val="20"/>
+        </w:rPr>
+        <w:t xml:space="preserve"> mogu da se izvrse u bilo kojem redosledu). </w:t>
       </w:r>
     </w:p>
     <w:p>
@@ -2292,6 +2355,14 @@
           <w:i/>
           <w:sz w:val="20"/>
         </w:rPr>
+        <w:t xml:space="preserve">2.2.2a </w:t>
+      </w:r>
+      <w:r>
+        <w:rPr>
+          <w:rFonts w:ascii="Arial"/>
+          <w:i/>
+          <w:sz w:val="20"/>
+        </w:rPr>
         <w:t>Korisnik nije dobio status vernog korisnika (nit</w:t>
       </w:r>
       <w:r>
@@ -2464,6 +2535,14 @@
           <w:i/>
           <w:sz w:val="20"/>
         </w:rPr>
+        <w:t xml:space="preserve">2.2.3a </w:t>
+      </w:r>
+      <w:r>
+        <w:rPr>
+          <w:rFonts w:ascii="Arial"/>
+          <w:i/>
+          <w:sz w:val="20"/>
+        </w:rPr>
         <w:t xml:space="preserve">Korisnik </w:t>
       </w:r>
       <w:r>
@@ -2782,6 +2861,14 @@
           <w:i/>
           <w:sz w:val="20"/>
         </w:rPr>
+        <w:t xml:space="preserve">2.2.4a </w:t>
+      </w:r>
+      <w:r>
+        <w:rPr>
+          <w:rFonts w:ascii="Arial"/>
+          <w:i/>
+          <w:sz w:val="20"/>
+        </w:rPr>
         <w:t xml:space="preserve">Korisnik ne popunjava datum </w:t>
       </w:r>
       <w:r>
@@ -3086,6 +3173,14 @@
           <w:i/>
           <w:sz w:val="20"/>
         </w:rPr>
+        <w:t xml:space="preserve">2.25a </w:t>
+      </w:r>
+      <w:r>
+        <w:rPr>
+          <w:rFonts w:ascii="Arial"/>
+          <w:i/>
+          <w:sz w:val="20"/>
+        </w:rPr>
         <w:t>Korisnik stavlja datum ideje u pro</w:t>
       </w:r>
       <w:r>
@@ -3334,13 +3429,13 @@
         <w:rPr>
           <w:sz w:val="20"/>
         </w:rPr>
-        <w:t xml:space="preserve"> u formatu dd/mm/gggg</w:t>
-      </w:r>
-      <w:r>
-        <w:rPr>
-          <w:sz w:val="20"/>
-        </w:rPr>
-        <w:t xml:space="preserve"> i ostavlja ga na istoj stranici.</w:t>
+        <w:t xml:space="preserve"> u budućnosti</w:t>
+      </w:r>
+      <w:r>
+        <w:rPr>
+          <w:sz w:val="20"/>
+        </w:rPr>
+        <w:t>.</w:t>
       </w:r>
     </w:p>
     <w:p>
@@ -3735,7 +3830,7 @@
                     <w:noProof/>
                     <w:sz w:val="20"/>
                   </w:rPr>
-                  <w:t>3</w:t>
+                  <w:t>5</w:t>
                 </w:r>
                 <w:r>
                   <w:fldChar w:fldCharType="end"/>

</xml_diff>